<commit_message>
Se agregó Caso de uso, diagramadCU, SAD, finalizados
</commit_message>
<xml_diff>
--- a/Caso de uso - Nuevo Residuo.docx
+++ b/Caso de uso - Nuevo Residuo.docx
@@ -80,7 +80,12 @@
           <w:sz w:val="28"/>
         </w:rPr>
         <w:sectPr>
-          <w:headerReference w:type="default" r:id="rId8"/>
+          <w:headerReference w:type="even" r:id="rId8"/>
+          <w:headerReference w:type="default" r:id="rId9"/>
+          <w:footerReference w:type="even" r:id="rId10"/>
+          <w:footerReference w:type="default" r:id="rId11"/>
+          <w:headerReference w:type="first" r:id="rId12"/>
+          <w:footerReference w:type="first" r:id="rId13"/>
           <w:endnotePr>
             <w:numFmt w:val="decimal"/>
           </w:endnotePr>
@@ -428,12 +433,12 @@
       <w:r>
         <w:br w:type="page"/>
       </w:r>
+      <w:proofErr w:type="spellStart"/>
       <w:r>
         <w:lastRenderedPageBreak/>
         <w:t>Indice</w:t>
       </w:r>
-      <w:bookmarkStart w:id="0" w:name="_GoBack"/>
-      <w:bookmarkEnd w:id="0"/>
+      <w:proofErr w:type="spellEnd"/>
     </w:p>
     <w:p>
       <w:pPr>
@@ -921,8 +926,8 @@
       <w:pPr>
         <w:pStyle w:val="Ttulo1"/>
       </w:pPr>
-      <w:bookmarkStart w:id="1" w:name="_Toc423410239"/>
-      <w:bookmarkStart w:id="2" w:name="_Toc425054505"/>
+      <w:bookmarkStart w:id="0" w:name="_Toc423410239"/>
+      <w:bookmarkStart w:id="1" w:name="_Toc425054505"/>
       <w:proofErr w:type="spellStart"/>
       <w:r>
         <w:t>Breve</w:t>
@@ -965,8 +970,8 @@
         <w:t>El caso de uso comienza cuando un vecino quiere acopiar un nuevo residuo.</w:t>
       </w:r>
     </w:p>
+    <w:bookmarkEnd w:id="0"/>
     <w:bookmarkEnd w:id="1"/>
-    <w:bookmarkEnd w:id="2"/>
     <w:p>
       <w:pPr>
         <w:pStyle w:val="Ttulo1"/>
@@ -1226,181 +1231,1087 @@
       <w:pPr>
         <w:pStyle w:val="Ttulo1"/>
       </w:pPr>
-      <w:bookmarkStart w:id="3" w:name="_Toc423410251"/>
-      <w:bookmarkStart w:id="4" w:name="_Toc425054510"/>
+      <w:bookmarkStart w:id="2" w:name="_Toc423410251"/>
+      <w:bookmarkStart w:id="3" w:name="_Toc425054510"/>
       <w:proofErr w:type="spellStart"/>
       <w:r>
         <w:t>Escenarios</w:t>
       </w:r>
       <w:proofErr w:type="spellEnd"/>
     </w:p>
+    <w:bookmarkEnd w:id="2"/>
     <w:bookmarkEnd w:id="3"/>
-    <w:bookmarkEnd w:id="4"/>
+    <w:p>
+      <w:pPr>
+        <w:pStyle w:val="Ttulo1"/>
+        <w:numPr>
+          <w:ilvl w:val="0"/>
+          <w:numId w:val="0"/>
+        </w:numPr>
+        <w:ind w:left="720"/>
+        <w:rPr>
+          <w:rFonts w:ascii="Times New Roman" w:hAnsi="Times New Roman"/>
+          <w:b w:val="0"/>
+          <w:sz w:val="20"/>
+        </w:rPr>
+      </w:pPr>
+      <w:r>
+        <w:rPr>
+          <w:rFonts w:ascii="Times New Roman" w:hAnsi="Times New Roman"/>
+          <w:b w:val="0"/>
+          <w:sz w:val="20"/>
+        </w:rPr>
+        <w:t xml:space="preserve">4.1 </w:t>
+      </w:r>
+      <w:proofErr w:type="spellStart"/>
+      <w:r>
+        <w:rPr>
+          <w:rFonts w:ascii="Times New Roman" w:hAnsi="Times New Roman"/>
+          <w:b w:val="0"/>
+          <w:sz w:val="20"/>
+        </w:rPr>
+        <w:t>Ingresa</w:t>
+      </w:r>
+      <w:proofErr w:type="spellEnd"/>
+      <w:r>
+        <w:rPr>
+          <w:rFonts w:ascii="Times New Roman" w:hAnsi="Times New Roman"/>
+          <w:b w:val="0"/>
+          <w:sz w:val="20"/>
+        </w:rPr>
+        <w:t xml:space="preserve"> </w:t>
+      </w:r>
+      <w:proofErr w:type="spellStart"/>
+      <w:r>
+        <w:rPr>
+          <w:rFonts w:ascii="Times New Roman" w:hAnsi="Times New Roman"/>
+          <w:b w:val="0"/>
+          <w:sz w:val="20"/>
+        </w:rPr>
+        <w:t>residuo</w:t>
+      </w:r>
+      <w:proofErr w:type="spellEnd"/>
+      <w:r>
+        <w:rPr>
+          <w:rFonts w:ascii="Times New Roman" w:hAnsi="Times New Roman"/>
+          <w:b w:val="0"/>
+          <w:sz w:val="20"/>
+        </w:rPr>
+        <w:t xml:space="preserve"> </w:t>
+      </w:r>
+      <w:proofErr w:type="spellStart"/>
+      <w:r>
+        <w:rPr>
+          <w:rFonts w:ascii="Times New Roman" w:hAnsi="Times New Roman"/>
+          <w:b w:val="0"/>
+          <w:sz w:val="20"/>
+        </w:rPr>
+        <w:t>existente</w:t>
+      </w:r>
+      <w:proofErr w:type="spellEnd"/>
+      <w:r>
+        <w:rPr>
+          <w:rFonts w:ascii="Times New Roman" w:hAnsi="Times New Roman"/>
+          <w:b w:val="0"/>
+          <w:sz w:val="20"/>
+        </w:rPr>
+        <w:t>.</w:t>
+      </w:r>
+    </w:p>
+    <w:p>
+      <w:pPr>
+        <w:pStyle w:val="Ttulo1"/>
+        <w:numPr>
+          <w:ilvl w:val="0"/>
+          <w:numId w:val="0"/>
+        </w:numPr>
+        <w:ind w:left="720"/>
+        <w:rPr>
+          <w:rFonts w:ascii="Times New Roman" w:hAnsi="Times New Roman"/>
+          <w:b w:val="0"/>
+          <w:sz w:val="20"/>
+        </w:rPr>
+      </w:pPr>
+      <w:r>
+        <w:rPr>
+          <w:rFonts w:ascii="Times New Roman" w:hAnsi="Times New Roman"/>
+          <w:b w:val="0"/>
+          <w:sz w:val="20"/>
+        </w:rPr>
+        <w:t xml:space="preserve">4.1.1 El </w:t>
+      </w:r>
+      <w:proofErr w:type="spellStart"/>
+      <w:r>
+        <w:rPr>
+          <w:rFonts w:ascii="Times New Roman" w:hAnsi="Times New Roman"/>
+          <w:b w:val="0"/>
+          <w:sz w:val="20"/>
+        </w:rPr>
+        <w:t>vecino</w:t>
+      </w:r>
+      <w:proofErr w:type="spellEnd"/>
+      <w:r>
+        <w:rPr>
+          <w:rFonts w:ascii="Times New Roman" w:hAnsi="Times New Roman"/>
+          <w:b w:val="0"/>
+          <w:sz w:val="20"/>
+        </w:rPr>
+        <w:t xml:space="preserve"> </w:t>
+      </w:r>
+      <w:proofErr w:type="spellStart"/>
+      <w:r>
+        <w:rPr>
+          <w:rFonts w:ascii="Times New Roman" w:hAnsi="Times New Roman"/>
+          <w:b w:val="0"/>
+          <w:sz w:val="20"/>
+        </w:rPr>
+        <w:t>quiere</w:t>
+      </w:r>
+      <w:proofErr w:type="spellEnd"/>
+      <w:r>
+        <w:rPr>
+          <w:rFonts w:ascii="Times New Roman" w:hAnsi="Times New Roman"/>
+          <w:b w:val="0"/>
+          <w:sz w:val="20"/>
+        </w:rPr>
+        <w:t xml:space="preserve"> </w:t>
+      </w:r>
+      <w:proofErr w:type="spellStart"/>
+      <w:r>
+        <w:rPr>
+          <w:rFonts w:ascii="Times New Roman" w:hAnsi="Times New Roman"/>
+          <w:b w:val="0"/>
+          <w:sz w:val="20"/>
+        </w:rPr>
+        <w:t>reciclar</w:t>
+      </w:r>
+      <w:proofErr w:type="spellEnd"/>
+      <w:r>
+        <w:rPr>
+          <w:rFonts w:ascii="Times New Roman" w:hAnsi="Times New Roman"/>
+          <w:b w:val="0"/>
+          <w:sz w:val="20"/>
+        </w:rPr>
+        <w:t xml:space="preserve"> </w:t>
+      </w:r>
+      <w:proofErr w:type="spellStart"/>
+      <w:r>
+        <w:rPr>
+          <w:rFonts w:ascii="Times New Roman" w:hAnsi="Times New Roman"/>
+          <w:b w:val="0"/>
+          <w:sz w:val="20"/>
+        </w:rPr>
+        <w:t>una</w:t>
+      </w:r>
+      <w:proofErr w:type="spellEnd"/>
+      <w:r>
+        <w:rPr>
+          <w:rFonts w:ascii="Times New Roman" w:hAnsi="Times New Roman"/>
+          <w:b w:val="0"/>
+          <w:sz w:val="20"/>
+        </w:rPr>
+        <w:t xml:space="preserve"> </w:t>
+      </w:r>
+      <w:proofErr w:type="spellStart"/>
+      <w:r>
+        <w:rPr>
+          <w:rFonts w:ascii="Times New Roman" w:hAnsi="Times New Roman"/>
+          <w:b w:val="0"/>
+          <w:sz w:val="20"/>
+        </w:rPr>
+        <w:t>botella</w:t>
+      </w:r>
+      <w:proofErr w:type="spellEnd"/>
+      <w:r>
+        <w:rPr>
+          <w:rFonts w:ascii="Times New Roman" w:hAnsi="Times New Roman"/>
+          <w:b w:val="0"/>
+          <w:sz w:val="20"/>
+        </w:rPr>
+        <w:t xml:space="preserve">. </w:t>
+      </w:r>
+      <w:proofErr w:type="gramStart"/>
+      <w:r>
+        <w:rPr>
+          <w:rFonts w:ascii="Times New Roman" w:hAnsi="Times New Roman"/>
+          <w:b w:val="0"/>
+          <w:sz w:val="20"/>
+        </w:rPr>
+        <w:t xml:space="preserve">Como en la </w:t>
+      </w:r>
+      <w:proofErr w:type="spellStart"/>
+      <w:r>
+        <w:rPr>
+          <w:rFonts w:ascii="Times New Roman" w:hAnsi="Times New Roman"/>
+          <w:b w:val="0"/>
+          <w:sz w:val="20"/>
+        </w:rPr>
+        <w:t>lista</w:t>
+      </w:r>
+      <w:proofErr w:type="spellEnd"/>
+      <w:r>
+        <w:rPr>
+          <w:rFonts w:ascii="Times New Roman" w:hAnsi="Times New Roman"/>
+          <w:b w:val="0"/>
+          <w:sz w:val="20"/>
+        </w:rPr>
+        <w:t xml:space="preserve"> </w:t>
+      </w:r>
+      <w:proofErr w:type="spellStart"/>
+      <w:r>
+        <w:rPr>
+          <w:rFonts w:ascii="Times New Roman" w:hAnsi="Times New Roman"/>
+          <w:b w:val="0"/>
+          <w:sz w:val="20"/>
+        </w:rPr>
+        <w:t>que</w:t>
+      </w:r>
+      <w:proofErr w:type="spellEnd"/>
+      <w:r>
+        <w:rPr>
+          <w:rFonts w:ascii="Times New Roman" w:hAnsi="Times New Roman"/>
+          <w:b w:val="0"/>
+          <w:sz w:val="20"/>
+        </w:rPr>
+        <w:t xml:space="preserve"> </w:t>
+      </w:r>
+      <w:proofErr w:type="spellStart"/>
+      <w:r>
+        <w:rPr>
+          <w:rFonts w:ascii="Times New Roman" w:hAnsi="Times New Roman"/>
+          <w:b w:val="0"/>
+          <w:sz w:val="20"/>
+        </w:rPr>
+        <w:t>ofrece</w:t>
+      </w:r>
+      <w:proofErr w:type="spellEnd"/>
+      <w:r>
+        <w:rPr>
+          <w:rFonts w:ascii="Times New Roman" w:hAnsi="Times New Roman"/>
+          <w:b w:val="0"/>
+          <w:sz w:val="20"/>
+        </w:rPr>
+        <w:t xml:space="preserve"> el </w:t>
+      </w:r>
+      <w:proofErr w:type="spellStart"/>
+      <w:r>
+        <w:rPr>
+          <w:rFonts w:ascii="Times New Roman" w:hAnsi="Times New Roman"/>
+          <w:b w:val="0"/>
+          <w:sz w:val="20"/>
+        </w:rPr>
+        <w:t>sistema</w:t>
+      </w:r>
+      <w:proofErr w:type="spellEnd"/>
+      <w:r>
+        <w:rPr>
+          <w:rFonts w:ascii="Times New Roman" w:hAnsi="Times New Roman"/>
+          <w:b w:val="0"/>
+          <w:sz w:val="20"/>
+        </w:rPr>
+        <w:t xml:space="preserve"> </w:t>
+      </w:r>
+      <w:proofErr w:type="spellStart"/>
+      <w:r>
+        <w:rPr>
+          <w:rFonts w:ascii="Times New Roman" w:hAnsi="Times New Roman"/>
+          <w:b w:val="0"/>
+          <w:sz w:val="20"/>
+        </w:rPr>
+        <w:t>figura</w:t>
+      </w:r>
+      <w:proofErr w:type="spellEnd"/>
+      <w:r>
+        <w:rPr>
+          <w:rFonts w:ascii="Times New Roman" w:hAnsi="Times New Roman"/>
+          <w:b w:val="0"/>
+          <w:sz w:val="20"/>
+        </w:rPr>
+        <w:t xml:space="preserve"> la </w:t>
+      </w:r>
+      <w:proofErr w:type="spellStart"/>
+      <w:r>
+        <w:rPr>
+          <w:rFonts w:ascii="Times New Roman" w:hAnsi="Times New Roman"/>
+          <w:b w:val="0"/>
+          <w:sz w:val="20"/>
+        </w:rPr>
+        <w:t>botella</w:t>
+      </w:r>
+      <w:proofErr w:type="spellEnd"/>
+      <w:r>
+        <w:rPr>
+          <w:rFonts w:ascii="Times New Roman" w:hAnsi="Times New Roman"/>
+          <w:b w:val="0"/>
+          <w:sz w:val="20"/>
+        </w:rPr>
+        <w:t xml:space="preserve">, el </w:t>
+      </w:r>
+      <w:proofErr w:type="spellStart"/>
+      <w:r>
+        <w:rPr>
+          <w:rFonts w:ascii="Times New Roman" w:hAnsi="Times New Roman"/>
+          <w:b w:val="0"/>
+          <w:sz w:val="20"/>
+        </w:rPr>
+        <w:t>vecino</w:t>
+      </w:r>
+      <w:proofErr w:type="spellEnd"/>
+      <w:r>
+        <w:rPr>
+          <w:rFonts w:ascii="Times New Roman" w:hAnsi="Times New Roman"/>
+          <w:b w:val="0"/>
+          <w:sz w:val="20"/>
+        </w:rPr>
+        <w:t xml:space="preserve"> la </w:t>
+      </w:r>
+      <w:proofErr w:type="spellStart"/>
+      <w:r>
+        <w:rPr>
+          <w:rFonts w:ascii="Times New Roman" w:hAnsi="Times New Roman"/>
+          <w:b w:val="0"/>
+          <w:sz w:val="20"/>
+        </w:rPr>
+        <w:t>selecciona</w:t>
+      </w:r>
+      <w:proofErr w:type="spellEnd"/>
+      <w:r>
+        <w:rPr>
+          <w:rFonts w:ascii="Times New Roman" w:hAnsi="Times New Roman"/>
+          <w:b w:val="0"/>
+          <w:sz w:val="20"/>
+        </w:rPr>
+        <w:t xml:space="preserve"> </w:t>
+      </w:r>
+      <w:proofErr w:type="spellStart"/>
+      <w:r>
+        <w:rPr>
+          <w:rFonts w:ascii="Times New Roman" w:hAnsi="Times New Roman"/>
+          <w:b w:val="0"/>
+          <w:sz w:val="20"/>
+        </w:rPr>
+        <w:t>ingresando</w:t>
+      </w:r>
+      <w:proofErr w:type="spellEnd"/>
+      <w:r>
+        <w:rPr>
+          <w:rFonts w:ascii="Times New Roman" w:hAnsi="Times New Roman"/>
+          <w:b w:val="0"/>
+          <w:sz w:val="20"/>
+        </w:rPr>
+        <w:t xml:space="preserve"> la </w:t>
+      </w:r>
+      <w:proofErr w:type="spellStart"/>
+      <w:r>
+        <w:rPr>
+          <w:rFonts w:ascii="Times New Roman" w:hAnsi="Times New Roman"/>
+          <w:b w:val="0"/>
+          <w:sz w:val="20"/>
+        </w:rPr>
+        <w:t>cantidad</w:t>
+      </w:r>
+      <w:proofErr w:type="spellEnd"/>
+      <w:r>
+        <w:rPr>
+          <w:rFonts w:ascii="Times New Roman" w:hAnsi="Times New Roman"/>
+          <w:b w:val="0"/>
+          <w:sz w:val="20"/>
+        </w:rPr>
+        <w:t xml:space="preserve"> </w:t>
+      </w:r>
+      <w:proofErr w:type="spellStart"/>
+      <w:r>
+        <w:rPr>
+          <w:rFonts w:ascii="Times New Roman" w:hAnsi="Times New Roman"/>
+          <w:b w:val="0"/>
+          <w:sz w:val="20"/>
+        </w:rPr>
+        <w:t>que</w:t>
+      </w:r>
+      <w:proofErr w:type="spellEnd"/>
+      <w:r>
+        <w:rPr>
+          <w:rFonts w:ascii="Times New Roman" w:hAnsi="Times New Roman"/>
+          <w:b w:val="0"/>
+          <w:sz w:val="20"/>
+        </w:rPr>
+        <w:t xml:space="preserve"> </w:t>
+      </w:r>
+      <w:proofErr w:type="spellStart"/>
+      <w:r>
+        <w:rPr>
+          <w:rFonts w:ascii="Times New Roman" w:hAnsi="Times New Roman"/>
+          <w:b w:val="0"/>
+          <w:sz w:val="20"/>
+        </w:rPr>
+        <w:t>reciclará</w:t>
+      </w:r>
+      <w:proofErr w:type="spellEnd"/>
+      <w:r>
+        <w:rPr>
+          <w:rFonts w:ascii="Times New Roman" w:hAnsi="Times New Roman"/>
+          <w:b w:val="0"/>
+          <w:sz w:val="20"/>
+        </w:rPr>
+        <w:t>.</w:t>
+      </w:r>
+      <w:proofErr w:type="gramEnd"/>
+    </w:p>
+    <w:p>
+      <w:r>
+        <w:tab/>
+        <w:t xml:space="preserve">4.2 </w:t>
+      </w:r>
+      <w:proofErr w:type="spellStart"/>
+      <w:r>
+        <w:t>Ingresa</w:t>
+      </w:r>
+      <w:proofErr w:type="spellEnd"/>
+      <w:r>
+        <w:t xml:space="preserve"> </w:t>
+      </w:r>
+      <w:proofErr w:type="spellStart"/>
+      <w:r>
+        <w:t>residuo</w:t>
+      </w:r>
+      <w:proofErr w:type="spellEnd"/>
+      <w:r>
+        <w:t xml:space="preserve"> no </w:t>
+      </w:r>
+      <w:proofErr w:type="spellStart"/>
+      <w:r>
+        <w:t>existente</w:t>
+      </w:r>
+      <w:proofErr w:type="spellEnd"/>
+      <w:r>
+        <w:t>.</w:t>
+      </w:r>
+    </w:p>
+    <w:p>
+      <w:pPr>
+        <w:ind w:left="720"/>
+      </w:pPr>
+      <w:r>
+        <w:t xml:space="preserve">4.2.1 El </w:t>
+      </w:r>
+      <w:proofErr w:type="spellStart"/>
+      <w:r>
+        <w:t>vecino</w:t>
+      </w:r>
+      <w:proofErr w:type="spellEnd"/>
+      <w:r>
+        <w:t xml:space="preserve"> </w:t>
+      </w:r>
+      <w:proofErr w:type="spellStart"/>
+      <w:r>
+        <w:t>quiere</w:t>
+      </w:r>
+      <w:proofErr w:type="spellEnd"/>
+      <w:r>
+        <w:t xml:space="preserve"> </w:t>
+      </w:r>
+      <w:proofErr w:type="spellStart"/>
+      <w:r>
+        <w:t>reciclar</w:t>
+      </w:r>
+      <w:proofErr w:type="spellEnd"/>
+      <w:r>
+        <w:t xml:space="preserve"> </w:t>
+      </w:r>
+      <w:proofErr w:type="spellStart"/>
+      <w:r>
+        <w:t>una</w:t>
+      </w:r>
+      <w:proofErr w:type="spellEnd"/>
+      <w:r>
+        <w:t xml:space="preserve"> </w:t>
+      </w:r>
+      <w:proofErr w:type="spellStart"/>
+      <w:r>
+        <w:t>lata</w:t>
+      </w:r>
+      <w:proofErr w:type="spellEnd"/>
+      <w:r>
+        <w:t xml:space="preserve"> de </w:t>
+      </w:r>
+      <w:proofErr w:type="spellStart"/>
+      <w:r>
+        <w:t>atun</w:t>
+      </w:r>
+      <w:proofErr w:type="spellEnd"/>
+      <w:r>
+        <w:t xml:space="preserve">. Como en la </w:t>
+      </w:r>
+      <w:proofErr w:type="spellStart"/>
+      <w:r>
+        <w:t>lista</w:t>
+      </w:r>
+      <w:proofErr w:type="spellEnd"/>
+      <w:r>
+        <w:t xml:space="preserve"> </w:t>
+      </w:r>
+      <w:proofErr w:type="spellStart"/>
+      <w:r>
+        <w:t>que</w:t>
+      </w:r>
+      <w:proofErr w:type="spellEnd"/>
+      <w:r>
+        <w:t xml:space="preserve"> </w:t>
+      </w:r>
+      <w:proofErr w:type="spellStart"/>
+      <w:r>
+        <w:t>ofrece</w:t>
+      </w:r>
+      <w:proofErr w:type="spellEnd"/>
+      <w:r>
+        <w:t xml:space="preserve"> el </w:t>
+      </w:r>
+      <w:proofErr w:type="spellStart"/>
+      <w:r>
+        <w:t>sistema</w:t>
+      </w:r>
+      <w:proofErr w:type="spellEnd"/>
+      <w:r>
+        <w:t xml:space="preserve"> no </w:t>
+      </w:r>
+      <w:proofErr w:type="spellStart"/>
+      <w:r>
+        <w:t>encuentra</w:t>
+      </w:r>
+      <w:proofErr w:type="spellEnd"/>
+      <w:r>
+        <w:t xml:space="preserve"> </w:t>
+      </w:r>
+      <w:proofErr w:type="spellStart"/>
+      <w:r>
+        <w:t>dicho</w:t>
+      </w:r>
+      <w:proofErr w:type="spellEnd"/>
+      <w:r>
+        <w:t xml:space="preserve"> </w:t>
+      </w:r>
+      <w:proofErr w:type="spellStart"/>
+      <w:r>
+        <w:t>producto</w:t>
+      </w:r>
+      <w:proofErr w:type="spellEnd"/>
+      <w:r>
+        <w:t xml:space="preserve">, el </w:t>
+      </w:r>
+      <w:proofErr w:type="spellStart"/>
+      <w:r>
+        <w:t>vecino</w:t>
+      </w:r>
+      <w:proofErr w:type="spellEnd"/>
+      <w:r>
+        <w:t xml:space="preserve"> </w:t>
+      </w:r>
+      <w:proofErr w:type="spellStart"/>
+      <w:r>
+        <w:t>prosigue</w:t>
+      </w:r>
+      <w:proofErr w:type="spellEnd"/>
+      <w:r>
+        <w:t xml:space="preserve"> </w:t>
+      </w:r>
+      <w:proofErr w:type="gramStart"/>
+      <w:r>
+        <w:t>a</w:t>
+      </w:r>
+      <w:proofErr w:type="gramEnd"/>
+      <w:r>
+        <w:t xml:space="preserve"> </w:t>
+      </w:r>
+      <w:proofErr w:type="spellStart"/>
+      <w:r>
+        <w:t>utilizar</w:t>
+      </w:r>
+      <w:proofErr w:type="spellEnd"/>
+      <w:r>
+        <w:t xml:space="preserve"> </w:t>
+      </w:r>
+      <w:proofErr w:type="spellStart"/>
+      <w:r>
+        <w:t>su</w:t>
+      </w:r>
+      <w:proofErr w:type="spellEnd"/>
+      <w:r>
+        <w:t xml:space="preserve"> </w:t>
+      </w:r>
+      <w:proofErr w:type="spellStart"/>
+      <w:r>
+        <w:t>telefono</w:t>
+      </w:r>
+      <w:proofErr w:type="spellEnd"/>
+      <w:r>
+        <w:t xml:space="preserve"> </w:t>
+      </w:r>
+      <w:proofErr w:type="spellStart"/>
+      <w:r>
+        <w:t>celular</w:t>
+      </w:r>
+      <w:proofErr w:type="spellEnd"/>
+      <w:r>
+        <w:t xml:space="preserve"> </w:t>
+      </w:r>
+      <w:proofErr w:type="spellStart"/>
+      <w:r>
+        <w:t>para</w:t>
+      </w:r>
+      <w:proofErr w:type="spellEnd"/>
+      <w:r>
+        <w:t xml:space="preserve"> registrar el </w:t>
+      </w:r>
+      <w:proofErr w:type="spellStart"/>
+      <w:r>
+        <w:t>codigo</w:t>
+      </w:r>
+      <w:proofErr w:type="spellEnd"/>
+      <w:r>
+        <w:t xml:space="preserve"> de </w:t>
+      </w:r>
+      <w:proofErr w:type="spellStart"/>
+      <w:r>
+        <w:t>barras</w:t>
+      </w:r>
+      <w:proofErr w:type="spellEnd"/>
+      <w:r>
+        <w:t xml:space="preserve"> con </w:t>
+      </w:r>
+      <w:proofErr w:type="spellStart"/>
+      <w:r>
+        <w:t>su</w:t>
+      </w:r>
+      <w:proofErr w:type="spellEnd"/>
+      <w:r>
+        <w:t xml:space="preserve"> </w:t>
+      </w:r>
+      <w:proofErr w:type="spellStart"/>
+      <w:r>
+        <w:t>camara</w:t>
+      </w:r>
+      <w:proofErr w:type="spellEnd"/>
+      <w:r>
+        <w:t xml:space="preserve">. </w:t>
+      </w:r>
+      <w:proofErr w:type="spellStart"/>
+      <w:r>
+        <w:t>Una</w:t>
+      </w:r>
+      <w:proofErr w:type="spellEnd"/>
+      <w:r>
+        <w:t xml:space="preserve"> </w:t>
+      </w:r>
+      <w:proofErr w:type="spellStart"/>
+      <w:r>
+        <w:t>vez</w:t>
+      </w:r>
+      <w:proofErr w:type="spellEnd"/>
+      <w:r>
+        <w:t xml:space="preserve"> </w:t>
+      </w:r>
+      <w:proofErr w:type="spellStart"/>
+      <w:r>
+        <w:t>registrado</w:t>
+      </w:r>
+      <w:proofErr w:type="spellEnd"/>
+      <w:r>
+        <w:t xml:space="preserve"> </w:t>
+      </w:r>
+      <w:proofErr w:type="spellStart"/>
+      <w:r>
+        <w:t>tambien</w:t>
+      </w:r>
+      <w:proofErr w:type="spellEnd"/>
+      <w:r>
+        <w:t xml:space="preserve"> </w:t>
+      </w:r>
+      <w:proofErr w:type="spellStart"/>
+      <w:r>
+        <w:t>ingresa</w:t>
+      </w:r>
+      <w:proofErr w:type="spellEnd"/>
+      <w:r>
+        <w:t xml:space="preserve"> la </w:t>
+      </w:r>
+      <w:proofErr w:type="spellStart"/>
+      <w:r>
+        <w:t>cantidad</w:t>
+      </w:r>
+      <w:proofErr w:type="spellEnd"/>
+      <w:r>
+        <w:t xml:space="preserve"> </w:t>
+      </w:r>
+      <w:proofErr w:type="spellStart"/>
+      <w:r>
+        <w:t>que</w:t>
+      </w:r>
+      <w:proofErr w:type="spellEnd"/>
+      <w:r>
+        <w:t xml:space="preserve"> </w:t>
+      </w:r>
+      <w:proofErr w:type="spellStart"/>
+      <w:r>
+        <w:t>reciclará</w:t>
+      </w:r>
+      <w:proofErr w:type="spellEnd"/>
+      <w:r>
+        <w:t xml:space="preserve"> de </w:t>
+      </w:r>
+      <w:proofErr w:type="spellStart"/>
+      <w:proofErr w:type="gramStart"/>
+      <w:r>
+        <w:t>ese</w:t>
+      </w:r>
+      <w:proofErr w:type="spellEnd"/>
+      <w:proofErr w:type="gramEnd"/>
+      <w:r>
+        <w:t xml:space="preserve"> material.</w:t>
+      </w:r>
+    </w:p>
+    <w:p>
+      <w:pPr>
+        <w:pStyle w:val="Ttulo1"/>
+        <w:numPr>
+          <w:ilvl w:val="0"/>
+          <w:numId w:val="0"/>
+        </w:numPr>
+        <w:ind w:left="720" w:hanging="720"/>
+        <w:rPr>
+          <w:rFonts w:ascii="Times New Roman" w:hAnsi="Times New Roman"/>
+          <w:b w:val="0"/>
+          <w:sz w:val="20"/>
+        </w:rPr>
+      </w:pPr>
+      <w:r>
+        <w:t>5.</w:t>
+      </w:r>
+      <w:r>
+        <w:tab/>
+      </w:r>
+      <w:r>
+        <w:t>Pre</w:t>
+      </w:r>
+      <w:r>
+        <w:t xml:space="preserve"> </w:t>
+      </w:r>
+      <w:proofErr w:type="spellStart"/>
+      <w:r>
+        <w:t>condiciones</w:t>
+      </w:r>
+      <w:proofErr w:type="spellEnd"/>
+    </w:p>
+    <w:p>
+      <w:pPr>
+        <w:pStyle w:val="Textoindependiente"/>
+      </w:pPr>
+      <w:r>
+        <w:t xml:space="preserve">No </w:t>
+      </w:r>
+      <w:proofErr w:type="spellStart"/>
+      <w:r>
+        <w:t>contiene</w:t>
+      </w:r>
+      <w:proofErr w:type="spellEnd"/>
+    </w:p>
     <w:p>
       <w:pPr>
         <w:pStyle w:val="Ttulo1"/>
         <w:widowControl/>
-      </w:pPr>
-      <w:proofErr w:type="spellStart"/>
-      <w:r>
-        <w:t>Precondiciones</w:t>
+        <w:numPr>
+          <w:ilvl w:val="0"/>
+          <w:numId w:val="0"/>
+        </w:numPr>
+      </w:pPr>
+      <w:r>
+        <w:t>6.</w:t>
+      </w:r>
+      <w:r>
+        <w:tab/>
+      </w:r>
+      <w:r>
+        <w:t xml:space="preserve">Post </w:t>
+      </w:r>
+      <w:proofErr w:type="spellStart"/>
+      <w:r>
+        <w:t>Condic</w:t>
+      </w:r>
+      <w:bookmarkStart w:id="4" w:name="_GoBack"/>
+      <w:bookmarkEnd w:id="4"/>
+      <w:r>
+        <w:t>iones</w:t>
       </w:r>
       <w:proofErr w:type="spellEnd"/>
     </w:p>
     <w:p>
       <w:pPr>
         <w:pStyle w:val="Textoindependiente"/>
-      </w:pPr>
-      <w:r>
-        <w:t xml:space="preserve">No </w:t>
-      </w:r>
-      <w:proofErr w:type="spellStart"/>
-      <w:r>
-        <w:t>contiene</w:t>
-      </w:r>
-      <w:proofErr w:type="spellEnd"/>
+        <w:rPr>
+          <w:lang w:val="es-ES"/>
+        </w:rPr>
+      </w:pPr>
+      <w:r>
+        <w:rPr>
+          <w:lang w:val="es-ES"/>
+        </w:rPr>
+        <w:t>El elemento a reciclar queda registrado en el sistema</w:t>
+      </w:r>
+      <w:r>
+        <w:rPr>
+          <w:lang w:val="es-ES"/>
+        </w:rPr>
+        <w:t>.</w:t>
+      </w:r>
     </w:p>
     <w:p>
       <w:pPr>
         <w:pStyle w:val="Ttulo1"/>
-        <w:widowControl/>
-      </w:pPr>
-      <w:r>
-        <w:t xml:space="preserve">Post </w:t>
-      </w:r>
-      <w:proofErr w:type="spellStart"/>
-      <w:r>
-        <w:t>Condiciones</w:t>
+        <w:numPr>
+          <w:ilvl w:val="0"/>
+          <w:numId w:val="0"/>
+        </w:numPr>
+      </w:pPr>
+      <w:r>
+        <w:t>7.</w:t>
+      </w:r>
+      <w:r>
+        <w:tab/>
+      </w:r>
+      <w:proofErr w:type="spellStart"/>
+      <w:r>
+        <w:t>Informacion</w:t>
+      </w:r>
+      <w:proofErr w:type="spellEnd"/>
+      <w:r>
+        <w:t xml:space="preserve"> </w:t>
+      </w:r>
+      <w:proofErr w:type="spellStart"/>
+      <w:r>
+        <w:t>adicional</w:t>
       </w:r>
       <w:proofErr w:type="spellEnd"/>
     </w:p>
     <w:p>
       <w:pPr>
         <w:pStyle w:val="Textoindependiente"/>
-        <w:rPr>
-          <w:lang w:val="es-ES"/>
-        </w:rPr>
-      </w:pPr>
-      <w:r>
-        <w:rPr>
-          <w:lang w:val="es-ES"/>
-        </w:rPr>
-        <w:t>El elemento a reciclar queda registrado en el sistema</w:t>
-      </w:r>
-      <w:r>
-        <w:rPr>
-          <w:lang w:val="es-ES"/>
-        </w:rPr>
+      </w:pPr>
+      <w:r>
+        <w:t xml:space="preserve">El </w:t>
+      </w:r>
+      <w:proofErr w:type="spellStart"/>
+      <w:r>
+        <w:t>sistema</w:t>
+      </w:r>
+      <w:proofErr w:type="spellEnd"/>
+      <w:r>
+        <w:t xml:space="preserve"> </w:t>
+      </w:r>
+      <w:proofErr w:type="spellStart"/>
+      <w:r>
+        <w:t>guarda</w:t>
+      </w:r>
+      <w:proofErr w:type="spellEnd"/>
+      <w:r>
+        <w:t xml:space="preserve"> </w:t>
+      </w:r>
+      <w:proofErr w:type="gramStart"/>
+      <w:r>
+        <w:t>un</w:t>
+      </w:r>
+      <w:proofErr w:type="gramEnd"/>
+      <w:r>
+        <w:t xml:space="preserve"> Nuevo </w:t>
+      </w:r>
+      <w:proofErr w:type="spellStart"/>
+      <w:r>
+        <w:t>residuo</w:t>
+      </w:r>
+      <w:proofErr w:type="spellEnd"/>
+      <w:r>
+        <w:t xml:space="preserve"> </w:t>
+      </w:r>
+      <w:proofErr w:type="spellStart"/>
+      <w:r>
+        <w:t>satisfactoriamente</w:t>
+      </w:r>
+      <w:proofErr w:type="spellEnd"/>
+      <w:r>
+        <w:t xml:space="preserve"> </w:t>
+      </w:r>
+      <w:proofErr w:type="spellStart"/>
+      <w:r>
+        <w:t>cuando</w:t>
+      </w:r>
+      <w:proofErr w:type="spellEnd"/>
+      <w:r>
+        <w:t xml:space="preserve"> un </w:t>
+      </w:r>
+      <w:proofErr w:type="spellStart"/>
+      <w:r>
+        <w:t>vecino</w:t>
+      </w:r>
+      <w:proofErr w:type="spellEnd"/>
+      <w:r>
+        <w:t xml:space="preserve"> </w:t>
+      </w:r>
+      <w:proofErr w:type="spellStart"/>
+      <w:r>
+        <w:t>ingresa</w:t>
+      </w:r>
+      <w:proofErr w:type="spellEnd"/>
+      <w:r>
+        <w:t xml:space="preserve"> un </w:t>
+      </w:r>
+      <w:proofErr w:type="spellStart"/>
+      <w:r>
+        <w:t>residuo</w:t>
+      </w:r>
+      <w:proofErr w:type="spellEnd"/>
+      <w:r>
+        <w:t xml:space="preserve"> con </w:t>
+      </w:r>
+      <w:proofErr w:type="spellStart"/>
+      <w:r>
+        <w:t>su</w:t>
+      </w:r>
+      <w:proofErr w:type="spellEnd"/>
+      <w:r>
+        <w:t xml:space="preserve"> </w:t>
+      </w:r>
+      <w:proofErr w:type="spellStart"/>
+      <w:r>
+        <w:t>respectiva</w:t>
+      </w:r>
+      <w:proofErr w:type="spellEnd"/>
+      <w:r>
+        <w:t xml:space="preserve"> </w:t>
+      </w:r>
+      <w:proofErr w:type="spellStart"/>
+      <w:r>
+        <w:t>cantidad</w:t>
+      </w:r>
+      <w:proofErr w:type="spellEnd"/>
+      <w:r>
+        <w:t xml:space="preserve">, en </w:t>
+      </w:r>
+      <w:proofErr w:type="spellStart"/>
+      <w:r>
+        <w:t>caso</w:t>
+      </w:r>
+      <w:proofErr w:type="spellEnd"/>
+      <w:r>
+        <w:t xml:space="preserve"> de </w:t>
+      </w:r>
+      <w:proofErr w:type="spellStart"/>
+      <w:r>
+        <w:t>que</w:t>
+      </w:r>
+      <w:proofErr w:type="spellEnd"/>
+      <w:r>
+        <w:t xml:space="preserve"> </w:t>
+      </w:r>
+      <w:proofErr w:type="spellStart"/>
+      <w:r>
+        <w:t>ese</w:t>
+      </w:r>
+      <w:proofErr w:type="spellEnd"/>
+      <w:r>
+        <w:t xml:space="preserve"> </w:t>
+      </w:r>
+      <w:proofErr w:type="spellStart"/>
+      <w:r>
+        <w:t>residuo</w:t>
+      </w:r>
+      <w:proofErr w:type="spellEnd"/>
+      <w:r>
+        <w:t xml:space="preserve"> no </w:t>
+      </w:r>
+      <w:proofErr w:type="spellStart"/>
+      <w:r>
+        <w:t>estuviera</w:t>
+      </w:r>
+      <w:proofErr w:type="spellEnd"/>
+      <w:r>
+        <w:t xml:space="preserve"> </w:t>
+      </w:r>
+      <w:proofErr w:type="spellStart"/>
+      <w:r>
+        <w:t>previamente</w:t>
+      </w:r>
+      <w:proofErr w:type="spellEnd"/>
+      <w:r>
+        <w:t xml:space="preserve"> </w:t>
+      </w:r>
+      <w:proofErr w:type="spellStart"/>
+      <w:r>
+        <w:t>cargado</w:t>
+      </w:r>
+      <w:proofErr w:type="spellEnd"/>
+      <w:r>
+        <w:t xml:space="preserve"> en la base de </w:t>
+      </w:r>
+      <w:proofErr w:type="spellStart"/>
+      <w:r>
+        <w:t>datos</w:t>
+      </w:r>
+      <w:proofErr w:type="spellEnd"/>
+      <w:r>
+        <w:t xml:space="preserve"> el </w:t>
+      </w:r>
+      <w:proofErr w:type="spellStart"/>
+      <w:r>
+        <w:t>vecino</w:t>
+      </w:r>
+      <w:proofErr w:type="spellEnd"/>
+      <w:r>
+        <w:t xml:space="preserve"> registrar el </w:t>
+      </w:r>
+      <w:proofErr w:type="spellStart"/>
+      <w:r>
+        <w:t>codigo</w:t>
+      </w:r>
+      <w:proofErr w:type="spellEnd"/>
+      <w:r>
+        <w:t xml:space="preserve"> del product con la </w:t>
+      </w:r>
+      <w:proofErr w:type="spellStart"/>
+      <w:r>
+        <w:t>camara</w:t>
+      </w:r>
+      <w:proofErr w:type="spellEnd"/>
+      <w:r>
+        <w:t xml:space="preserve"> de </w:t>
+      </w:r>
+      <w:proofErr w:type="spellStart"/>
+      <w:r>
+        <w:t>su</w:t>
+      </w:r>
+      <w:proofErr w:type="spellEnd"/>
+      <w:r>
+        <w:t xml:space="preserve"> </w:t>
+      </w:r>
+      <w:proofErr w:type="spellStart"/>
+      <w:r>
+        <w:t>celular</w:t>
+      </w:r>
+      <w:proofErr w:type="spellEnd"/>
+      <w:r>
         <w:t>.</w:t>
       </w:r>
     </w:p>
     <w:p>
       <w:pPr>
-        <w:pStyle w:val="Ttulo1"/>
-      </w:pPr>
-      <w:bookmarkStart w:id="5" w:name="_Toc18988784"/>
-      <w:bookmarkStart w:id="6" w:name="_Toc257297285"/>
-      <w:r>
-        <w:t>Additional Information</w:t>
-      </w:r>
-      <w:bookmarkEnd w:id="5"/>
-      <w:bookmarkEnd w:id="6"/>
+        <w:pStyle w:val="Textoindependiente"/>
+      </w:pPr>
     </w:p>
     <w:p>
       <w:pPr>
-        <w:pStyle w:val="InfoBlue"/>
-      </w:pPr>
-      <w:proofErr w:type="spellStart"/>
-      <w:r>
-        <w:t>Establecer</w:t>
-      </w:r>
-      <w:proofErr w:type="spellEnd"/>
-      <w:r>
-        <w:t xml:space="preserve"> </w:t>
-      </w:r>
-      <w:proofErr w:type="spellStart"/>
-      <w:r>
-        <w:t>informacion</w:t>
-      </w:r>
-      <w:proofErr w:type="spellEnd"/>
-      <w:r>
-        <w:t xml:space="preserve"> </w:t>
-      </w:r>
-      <w:proofErr w:type="spellStart"/>
-      <w:r>
-        <w:t>que</w:t>
-      </w:r>
-      <w:proofErr w:type="spellEnd"/>
-      <w:r>
-        <w:t xml:space="preserve"> </w:t>
-      </w:r>
-      <w:proofErr w:type="spellStart"/>
-      <w:r>
-        <w:t>ayudara</w:t>
-      </w:r>
-      <w:proofErr w:type="spellEnd"/>
-      <w:r>
-        <w:t xml:space="preserve"> al ED </w:t>
-      </w:r>
-      <w:proofErr w:type="spellStart"/>
-      <w:r>
-        <w:t>para</w:t>
-      </w:r>
-      <w:proofErr w:type="spellEnd"/>
-      <w:r>
-        <w:t xml:space="preserve"> </w:t>
-      </w:r>
-      <w:r>
-        <w:t xml:space="preserve">saber </w:t>
-      </w:r>
-      <w:proofErr w:type="spellStart"/>
-      <w:r>
-        <w:t>que</w:t>
-      </w:r>
-      <w:proofErr w:type="spellEnd"/>
-      <w:r>
-        <w:t xml:space="preserve"> </w:t>
-      </w:r>
-      <w:proofErr w:type="spellStart"/>
-      <w:r>
-        <w:t>hacer</w:t>
-      </w:r>
-      <w:proofErr w:type="spellEnd"/>
-      <w:r>
-        <w:t xml:space="preserve">; </w:t>
-      </w:r>
-      <w:proofErr w:type="spellStart"/>
-      <w:r>
-        <w:t>ejempl</w:t>
-      </w:r>
-      <w:proofErr w:type="spellEnd"/>
-    </w:p>
-    <w:p>
-      <w:pPr>
-        <w:pStyle w:val="InfoBlue"/>
-      </w:pPr>
-      <w:r>
-        <w:t>;</w:t>
-      </w:r>
-    </w:p>
-    <w:p>
-      <w:pPr>
-        <w:pStyle w:val="Textoindependiente"/>
-      </w:pPr>
-    </w:p>
-    <w:p>
-      <w:pPr>
-        <w:pStyle w:val="Textoindependiente"/>
-      </w:pPr>
-    </w:p>
-    <w:p>
-      <w:pPr>
         <w:pStyle w:val="Textoindependiente"/>
       </w:pPr>
     </w:p>
     <w:sectPr>
-      <w:headerReference w:type="default" r:id="rId9"/>
-      <w:footerReference w:type="default" r:id="rId10"/>
+      <w:headerReference w:type="default" r:id="rId14"/>
+      <w:footerReference w:type="default" r:id="rId15"/>
       <w:endnotePr>
         <w:numFmt w:val="decimal"/>
       </w:endnotePr>
@@ -1438,6 +2349,36 @@
 </file>
 
 <file path=word/footer1.xml><?xml version="1.0" encoding="utf-8"?>
+<w:ftr xmlns:wpc="http://schemas.microsoft.com/office/word/2010/wordprocessingCanvas" xmlns:mc="http://schemas.openxmlformats.org/markup-compatibility/2006" xmlns:o="urn:schemas-microsoft-com:office:office" xmlns:r="http://schemas.openxmlformats.org/officeDocument/2006/relationships" xmlns:m="http://schemas.openxmlformats.org/officeDocument/2006/math" xmlns:v="urn:schemas-microsoft-com:vml" xmlns:wp14="http://schemas.microsoft.com/office/word/2010/wordprocessingDrawing" xmlns:wp="http://schemas.openxmlformats.org/drawingml/2006/wordprocessingDrawing" xmlns:w10="urn:schemas-microsoft-com:office:word" xmlns:w="http://schemas.openxmlformats.org/wordprocessingml/2006/main" xmlns:w14="http://schemas.microsoft.com/office/word/2010/wordml" xmlns:wpg="http://schemas.microsoft.com/office/word/2010/wordprocessingGroup" xmlns:wpi="http://schemas.microsoft.com/office/word/2010/wordprocessingInk" xmlns:wne="http://schemas.microsoft.com/office/word/2006/wordml" xmlns:wps="http://schemas.microsoft.com/office/word/2010/wordprocessingShape" mc:Ignorable="w14 wp14">
+  <w:p>
+    <w:pPr>
+      <w:pStyle w:val="Piedepgina"/>
+    </w:pPr>
+  </w:p>
+</w:ftr>
+</file>
+
+<file path=word/footer2.xml><?xml version="1.0" encoding="utf-8"?>
+<w:ftr xmlns:wpc="http://schemas.microsoft.com/office/word/2010/wordprocessingCanvas" xmlns:mc="http://schemas.openxmlformats.org/markup-compatibility/2006" xmlns:o="urn:schemas-microsoft-com:office:office" xmlns:r="http://schemas.openxmlformats.org/officeDocument/2006/relationships" xmlns:m="http://schemas.openxmlformats.org/officeDocument/2006/math" xmlns:v="urn:schemas-microsoft-com:vml" xmlns:wp14="http://schemas.microsoft.com/office/word/2010/wordprocessingDrawing" xmlns:wp="http://schemas.openxmlformats.org/drawingml/2006/wordprocessingDrawing" xmlns:w10="urn:schemas-microsoft-com:office:word" xmlns:w="http://schemas.openxmlformats.org/wordprocessingml/2006/main" xmlns:w14="http://schemas.microsoft.com/office/word/2010/wordml" xmlns:wpg="http://schemas.microsoft.com/office/word/2010/wordprocessingGroup" xmlns:wpi="http://schemas.microsoft.com/office/word/2010/wordprocessingInk" xmlns:wne="http://schemas.microsoft.com/office/word/2006/wordml" xmlns:wps="http://schemas.microsoft.com/office/word/2010/wordprocessingShape" mc:Ignorable="w14 wp14">
+  <w:p>
+    <w:pPr>
+      <w:pStyle w:val="Piedepgina"/>
+    </w:pPr>
+  </w:p>
+</w:ftr>
+</file>
+
+<file path=word/footer3.xml><?xml version="1.0" encoding="utf-8"?>
+<w:ftr xmlns:wpc="http://schemas.microsoft.com/office/word/2010/wordprocessingCanvas" xmlns:mc="http://schemas.openxmlformats.org/markup-compatibility/2006" xmlns:o="urn:schemas-microsoft-com:office:office" xmlns:r="http://schemas.openxmlformats.org/officeDocument/2006/relationships" xmlns:m="http://schemas.openxmlformats.org/officeDocument/2006/math" xmlns:v="urn:schemas-microsoft-com:vml" xmlns:wp14="http://schemas.microsoft.com/office/word/2010/wordprocessingDrawing" xmlns:wp="http://schemas.openxmlformats.org/drawingml/2006/wordprocessingDrawing" xmlns:w10="urn:schemas-microsoft-com:office:word" xmlns:w="http://schemas.openxmlformats.org/wordprocessingml/2006/main" xmlns:w14="http://schemas.microsoft.com/office/word/2010/wordml" xmlns:wpg="http://schemas.microsoft.com/office/word/2010/wordprocessingGroup" xmlns:wpi="http://schemas.microsoft.com/office/word/2010/wordprocessingInk" xmlns:wne="http://schemas.microsoft.com/office/word/2006/wordml" xmlns:wps="http://schemas.microsoft.com/office/word/2010/wordprocessingShape" mc:Ignorable="w14 wp14">
+  <w:p>
+    <w:pPr>
+      <w:pStyle w:val="Piedepgina"/>
+    </w:pPr>
+  </w:p>
+</w:ftr>
+</file>
+
+<file path=word/footer4.xml><?xml version="1.0" encoding="utf-8"?>
 <w:ftr xmlns:wpc="http://schemas.microsoft.com/office/word/2010/wordprocessingCanvas" xmlns:mc="http://schemas.openxmlformats.org/markup-compatibility/2006" xmlns:o="urn:schemas-microsoft-com:office:office" xmlns:r="http://schemas.openxmlformats.org/officeDocument/2006/relationships" xmlns:m="http://schemas.openxmlformats.org/officeDocument/2006/math" xmlns:v="urn:schemas-microsoft-com:vml" xmlns:wp14="http://schemas.microsoft.com/office/word/2010/wordprocessingDrawing" xmlns:wp="http://schemas.openxmlformats.org/drawingml/2006/wordprocessingDrawing" xmlns:w10="urn:schemas-microsoft-com:office:word" xmlns:w="http://schemas.openxmlformats.org/wordprocessingml/2006/main" xmlns:w14="http://schemas.microsoft.com/office/word/2010/wordml" xmlns:wpg="http://schemas.microsoft.com/office/word/2010/wordprocessingGroup" xmlns:wpi="http://schemas.microsoft.com/office/word/2010/wordprocessingInk" xmlns:wne="http://schemas.microsoft.com/office/word/2006/wordml" xmlns:wps="http://schemas.microsoft.com/office/word/2010/wordprocessingShape" mc:Ignorable="w14 wp14">
   <w:tbl>
     <w:tblPr>
@@ -1513,11 +2454,21 @@
           <w:r>
             <w:fldChar w:fldCharType="end"/>
           </w:r>
-          <w:fldSimple w:instr=" DOCPROPERTY &quot;Company&quot;  \* MERGEFORMAT ">
-            <w:r>
-              <w:t>&lt;Company Name&gt;</w:t>
-            </w:r>
-          </w:fldSimple>
+          <w:r>
+            <w:fldChar w:fldCharType="begin"/>
+          </w:r>
+          <w:r>
+            <w:instrText xml:space="preserve"> DOCPROPERTY "Company"  \* MERGEFORMAT </w:instrText>
+          </w:r>
+          <w:r>
+            <w:fldChar w:fldCharType="separate"/>
+          </w:r>
+          <w:r>
+            <w:t>&lt;Company Name&gt;</w:t>
+          </w:r>
+          <w:r>
+            <w:fldChar w:fldCharType="end"/>
+          </w:r>
           <w:r>
             <w:t xml:space="preserve">, </w:t>
           </w:r>
@@ -1630,6 +2581,16 @@
 <w:hdr xmlns:wpc="http://schemas.microsoft.com/office/word/2010/wordprocessingCanvas" xmlns:mc="http://schemas.openxmlformats.org/markup-compatibility/2006" xmlns:o="urn:schemas-microsoft-com:office:office" xmlns:r="http://schemas.openxmlformats.org/officeDocument/2006/relationships" xmlns:m="http://schemas.openxmlformats.org/officeDocument/2006/math" xmlns:v="urn:schemas-microsoft-com:vml" xmlns:wp14="http://schemas.microsoft.com/office/word/2010/wordprocessingDrawing" xmlns:wp="http://schemas.openxmlformats.org/drawingml/2006/wordprocessingDrawing" xmlns:w10="urn:schemas-microsoft-com:office:word" xmlns:w="http://schemas.openxmlformats.org/wordprocessingml/2006/main" xmlns:w14="http://schemas.microsoft.com/office/word/2010/wordml" xmlns:wpg="http://schemas.microsoft.com/office/word/2010/wordprocessingGroup" xmlns:wpi="http://schemas.microsoft.com/office/word/2010/wordprocessingInk" xmlns:wne="http://schemas.microsoft.com/office/word/2006/wordml" xmlns:wps="http://schemas.microsoft.com/office/word/2010/wordprocessingShape" mc:Ignorable="w14 wp14">
   <w:p>
     <w:pPr>
+      <w:pStyle w:val="Encabezado"/>
+    </w:pPr>
+  </w:p>
+</w:hdr>
+</file>
+
+<file path=word/header2.xml><?xml version="1.0" encoding="utf-8"?>
+<w:hdr xmlns:wpc="http://schemas.microsoft.com/office/word/2010/wordprocessingCanvas" xmlns:mc="http://schemas.openxmlformats.org/markup-compatibility/2006" xmlns:o="urn:schemas-microsoft-com:office:office" xmlns:r="http://schemas.openxmlformats.org/officeDocument/2006/relationships" xmlns:m="http://schemas.openxmlformats.org/officeDocument/2006/math" xmlns:v="urn:schemas-microsoft-com:vml" xmlns:wp14="http://schemas.microsoft.com/office/word/2010/wordprocessingDrawing" xmlns:wp="http://schemas.openxmlformats.org/drawingml/2006/wordprocessingDrawing" xmlns:w10="urn:schemas-microsoft-com:office:word" xmlns:w="http://schemas.openxmlformats.org/wordprocessingml/2006/main" xmlns:w14="http://schemas.microsoft.com/office/word/2010/wordml" xmlns:wpg="http://schemas.microsoft.com/office/word/2010/wordprocessingGroup" xmlns:wpi="http://schemas.microsoft.com/office/word/2010/wordprocessingInk" xmlns:wne="http://schemas.microsoft.com/office/word/2006/wordml" xmlns:wps="http://schemas.microsoft.com/office/word/2010/wordprocessingShape" mc:Ignorable="w14 wp14">
+  <w:p>
+    <w:pPr>
       <w:rPr>
         <w:sz w:val="24"/>
       </w:rPr>
@@ -1685,7 +2646,17 @@
 </w:hdr>
 </file>
 
-<file path=word/header2.xml><?xml version="1.0" encoding="utf-8"?>
+<file path=word/header3.xml><?xml version="1.0" encoding="utf-8"?>
+<w:hdr xmlns:wpc="http://schemas.microsoft.com/office/word/2010/wordprocessingCanvas" xmlns:mc="http://schemas.openxmlformats.org/markup-compatibility/2006" xmlns:o="urn:schemas-microsoft-com:office:office" xmlns:r="http://schemas.openxmlformats.org/officeDocument/2006/relationships" xmlns:m="http://schemas.openxmlformats.org/officeDocument/2006/math" xmlns:v="urn:schemas-microsoft-com:vml" xmlns:wp14="http://schemas.microsoft.com/office/word/2010/wordprocessingDrawing" xmlns:wp="http://schemas.openxmlformats.org/drawingml/2006/wordprocessingDrawing" xmlns:w10="urn:schemas-microsoft-com:office:word" xmlns:w="http://schemas.openxmlformats.org/wordprocessingml/2006/main" xmlns:w14="http://schemas.microsoft.com/office/word/2010/wordml" xmlns:wpg="http://schemas.microsoft.com/office/word/2010/wordprocessingGroup" xmlns:wpi="http://schemas.microsoft.com/office/word/2010/wordprocessingInk" xmlns:wne="http://schemas.microsoft.com/office/word/2006/wordml" xmlns:wps="http://schemas.microsoft.com/office/word/2010/wordprocessingShape" mc:Ignorable="w14 wp14">
+  <w:p>
+    <w:pPr>
+      <w:pStyle w:val="Encabezado"/>
+    </w:pPr>
+  </w:p>
+</w:hdr>
+</file>
+
+<file path=word/header4.xml><?xml version="1.0" encoding="utf-8"?>
 <w:hdr xmlns:wpc="http://schemas.microsoft.com/office/word/2010/wordprocessingCanvas" xmlns:mc="http://schemas.openxmlformats.org/markup-compatibility/2006" xmlns:o="urn:schemas-microsoft-com:office:office" xmlns:r="http://schemas.openxmlformats.org/officeDocument/2006/relationships" xmlns:m="http://schemas.openxmlformats.org/officeDocument/2006/math" xmlns:v="urn:schemas-microsoft-com:vml" xmlns:wp14="http://schemas.microsoft.com/office/word/2010/wordprocessingDrawing" xmlns:wp="http://schemas.openxmlformats.org/drawingml/2006/wordprocessingDrawing" xmlns:w10="urn:schemas-microsoft-com:office:word" xmlns:w="http://schemas.openxmlformats.org/wordprocessingml/2006/main" xmlns:w14="http://schemas.microsoft.com/office/word/2010/wordml" xmlns:wpg="http://schemas.microsoft.com/office/word/2010/wordprocessingGroup" xmlns:wpi="http://schemas.microsoft.com/office/word/2010/wordprocessingInk" xmlns:wne="http://schemas.microsoft.com/office/word/2006/wordml" xmlns:wps="http://schemas.microsoft.com/office/word/2010/wordprocessingShape" mc:Ignorable="w14 wp14">
   <w:tbl>
     <w:tblPr>
@@ -1711,11 +2682,9 @@
           <w:tcW w:w="6379" w:type="dxa"/>
         </w:tcPr>
         <w:p>
-          <w:fldSimple w:instr="subject  \* Mergeformat ">
-            <w:r>
-              <w:t>&lt;Project Name&gt;</w:t>
-            </w:r>
-          </w:fldSimple>
+          <w:r>
+            <w:t>City Cleaner SA</w:t>
+          </w:r>
         </w:p>
       </w:tc>
       <w:tc>
@@ -1731,7 +2700,10 @@
             <w:ind w:right="68"/>
           </w:pPr>
           <w:r>
-            <w:t xml:space="preserve">  Version:           &lt;1.0&gt;</w:t>
+            <w:t xml:space="preserve">  Version:           </w:t>
+          </w:r>
+          <w:r>
+            <w:t>1.0</w:t>
           </w:r>
         </w:p>
       </w:tc>
@@ -1742,11 +2714,34 @@
           <w:tcW w:w="6379" w:type="dxa"/>
         </w:tcPr>
         <w:p>
-          <w:fldSimple w:instr="title  \* Mergeformat ">
-            <w:r>
-              <w:t>Use-Case Specification: &lt;Use-Case Name&gt;</w:t>
-            </w:r>
-          </w:fldSimple>
+          <w:r>
+            <w:fldChar w:fldCharType="begin"/>
+          </w:r>
+          <w:r>
+            <w:instrText xml:space="preserve">title  \* Mergeformat </w:instrText>
+          </w:r>
+          <w:r>
+            <w:fldChar w:fldCharType="separate"/>
+          </w:r>
+          <w:r>
+            <w:t xml:space="preserve"> </w:t>
+          </w:r>
+          <w:proofErr w:type="spellStart"/>
+          <w:r>
+            <w:t>Agregar</w:t>
+          </w:r>
+          <w:proofErr w:type="spellEnd"/>
+          <w:r>
+            <w:t xml:space="preserve"> Nuevo </w:t>
+          </w:r>
+          <w:proofErr w:type="spellStart"/>
+          <w:r>
+            <w:t>Residuo</w:t>
+          </w:r>
+          <w:proofErr w:type="spellEnd"/>
+          <w:r>
+            <w:fldChar w:fldCharType="end"/>
+          </w:r>
         </w:p>
       </w:tc>
       <w:tc>
@@ -1755,23 +2750,7 @@
         </w:tcPr>
         <w:p>
           <w:r>
-            <w:t xml:space="preserve">  Date:  &lt;</w:t>
-          </w:r>
-          <w:proofErr w:type="spellStart"/>
-          <w:r>
-            <w:t>dd</w:t>
-          </w:r>
-          <w:proofErr w:type="spellEnd"/>
-          <w:r>
-            <w:t>/mmm/</w:t>
-          </w:r>
-          <w:proofErr w:type="spellStart"/>
-          <w:r>
-            <w:t>yy</w:t>
-          </w:r>
-          <w:proofErr w:type="spellEnd"/>
-          <w:r>
-            <w:t>&gt;</w:t>
+            <w:t xml:space="preserve">  Date:  13/05/2019</w:t>
           </w:r>
         </w:p>
       </w:tc>
@@ -1783,9 +2762,43 @@
           <w:gridSpan w:val="2"/>
         </w:tcPr>
         <w:p>
+          <w:proofErr w:type="spellStart"/>
           <w:r>
-            <w:t>&lt;document identifier&gt;</w:t>
+            <w:t>Documento</w:t>
           </w:r>
+          <w:proofErr w:type="spellEnd"/>
+          <w:r>
+            <w:t xml:space="preserve"> de </w:t>
+          </w:r>
+          <w:proofErr w:type="spellStart"/>
+          <w:r>
+            <w:t>caso</w:t>
+          </w:r>
+          <w:proofErr w:type="spellEnd"/>
+          <w:r>
+            <w:t xml:space="preserve"> de </w:t>
+          </w:r>
+          <w:proofErr w:type="spellStart"/>
+          <w:r>
+            <w:t>uso</w:t>
+          </w:r>
+          <w:proofErr w:type="spellEnd"/>
+          <w:r>
+            <w:t xml:space="preserve"> </w:t>
+          </w:r>
+          <w:proofErr w:type="spellStart"/>
+          <w:r>
+            <w:t>Agregar</w:t>
+          </w:r>
+          <w:proofErr w:type="spellEnd"/>
+          <w:r>
+            <w:t xml:space="preserve"> Nuevo </w:t>
+          </w:r>
+          <w:proofErr w:type="spellStart"/>
+          <w:r>
+            <w:t>Residuo</w:t>
+          </w:r>
+          <w:proofErr w:type="spellEnd"/>
         </w:p>
       </w:tc>
     </w:tr>
@@ -1988,6 +3001,119 @@
     </w:lvl>
   </w:abstractNum>
   <w:abstractNum w:abstractNumId="7">
+    <w:nsid w:val="2F434B79"/>
+    <w:multiLevelType w:val="hybridMultilevel"/>
+    <w:tmpl w:val="2A009E8E"/>
+    <w:lvl w:ilvl="0" w:tplc="2C0A0001">
+      <w:start w:val="1"/>
+      <w:numFmt w:val="bullet"/>
+      <w:lvlText w:val=""/>
+      <w:lvlJc w:val="left"/>
+      <w:pPr>
+        <w:ind w:left="1440" w:hanging="360"/>
+      </w:pPr>
+      <w:rPr>
+        <w:rFonts w:ascii="Symbol" w:hAnsi="Symbol" w:hint="default"/>
+      </w:rPr>
+    </w:lvl>
+    <w:lvl w:ilvl="1" w:tplc="2C0A0003" w:tentative="1">
+      <w:start w:val="1"/>
+      <w:numFmt w:val="bullet"/>
+      <w:lvlText w:val="o"/>
+      <w:lvlJc w:val="left"/>
+      <w:pPr>
+        <w:ind w:left="2160" w:hanging="360"/>
+      </w:pPr>
+      <w:rPr>
+        <w:rFonts w:ascii="Courier New" w:hAnsi="Courier New" w:cs="Courier New" w:hint="default"/>
+      </w:rPr>
+    </w:lvl>
+    <w:lvl w:ilvl="2" w:tplc="2C0A0005" w:tentative="1">
+      <w:start w:val="1"/>
+      <w:numFmt w:val="bullet"/>
+      <w:lvlText w:val=""/>
+      <w:lvlJc w:val="left"/>
+      <w:pPr>
+        <w:ind w:left="2880" w:hanging="360"/>
+      </w:pPr>
+      <w:rPr>
+        <w:rFonts w:ascii="Wingdings" w:hAnsi="Wingdings" w:hint="default"/>
+      </w:rPr>
+    </w:lvl>
+    <w:lvl w:ilvl="3" w:tplc="2C0A0001" w:tentative="1">
+      <w:start w:val="1"/>
+      <w:numFmt w:val="bullet"/>
+      <w:lvlText w:val=""/>
+      <w:lvlJc w:val="left"/>
+      <w:pPr>
+        <w:ind w:left="3600" w:hanging="360"/>
+      </w:pPr>
+      <w:rPr>
+        <w:rFonts w:ascii="Symbol" w:hAnsi="Symbol" w:hint="default"/>
+      </w:rPr>
+    </w:lvl>
+    <w:lvl w:ilvl="4" w:tplc="2C0A0003" w:tentative="1">
+      <w:start w:val="1"/>
+      <w:numFmt w:val="bullet"/>
+      <w:lvlText w:val="o"/>
+      <w:lvlJc w:val="left"/>
+      <w:pPr>
+        <w:ind w:left="4320" w:hanging="360"/>
+      </w:pPr>
+      <w:rPr>
+        <w:rFonts w:ascii="Courier New" w:hAnsi="Courier New" w:cs="Courier New" w:hint="default"/>
+      </w:rPr>
+    </w:lvl>
+    <w:lvl w:ilvl="5" w:tplc="2C0A0005" w:tentative="1">
+      <w:start w:val="1"/>
+      <w:numFmt w:val="bullet"/>
+      <w:lvlText w:val=""/>
+      <w:lvlJc w:val="left"/>
+      <w:pPr>
+        <w:ind w:left="5040" w:hanging="360"/>
+      </w:pPr>
+      <w:rPr>
+        <w:rFonts w:ascii="Wingdings" w:hAnsi="Wingdings" w:hint="default"/>
+      </w:rPr>
+    </w:lvl>
+    <w:lvl w:ilvl="6" w:tplc="2C0A0001" w:tentative="1">
+      <w:start w:val="1"/>
+      <w:numFmt w:val="bullet"/>
+      <w:lvlText w:val=""/>
+      <w:lvlJc w:val="left"/>
+      <w:pPr>
+        <w:ind w:left="5760" w:hanging="360"/>
+      </w:pPr>
+      <w:rPr>
+        <w:rFonts w:ascii="Symbol" w:hAnsi="Symbol" w:hint="default"/>
+      </w:rPr>
+    </w:lvl>
+    <w:lvl w:ilvl="7" w:tplc="2C0A0003" w:tentative="1">
+      <w:start w:val="1"/>
+      <w:numFmt w:val="bullet"/>
+      <w:lvlText w:val="o"/>
+      <w:lvlJc w:val="left"/>
+      <w:pPr>
+        <w:ind w:left="6480" w:hanging="360"/>
+      </w:pPr>
+      <w:rPr>
+        <w:rFonts w:ascii="Courier New" w:hAnsi="Courier New" w:cs="Courier New" w:hint="default"/>
+      </w:rPr>
+    </w:lvl>
+    <w:lvl w:ilvl="8" w:tplc="2C0A0005" w:tentative="1">
+      <w:start w:val="1"/>
+      <w:numFmt w:val="bullet"/>
+      <w:lvlText w:val=""/>
+      <w:lvlJc w:val="left"/>
+      <w:pPr>
+        <w:ind w:left="7200" w:hanging="360"/>
+      </w:pPr>
+      <w:rPr>
+        <w:rFonts w:ascii="Wingdings" w:hAnsi="Wingdings" w:hint="default"/>
+      </w:rPr>
+    </w:lvl>
+  </w:abstractNum>
+  <w:abstractNum w:abstractNumId="8">
     <w:nsid w:val="31DD2C45"/>
     <w:multiLevelType w:val="singleLevel"/>
     <w:tmpl w:val="04090001"/>
@@ -2007,7 +3133,7 @@
       </w:rPr>
     </w:lvl>
   </w:abstractNum>
-  <w:abstractNum w:abstractNumId="8">
+  <w:abstractNum w:abstractNumId="9">
     <w:nsid w:val="32982B51"/>
     <w:multiLevelType w:val="singleLevel"/>
     <w:tmpl w:val="04090001"/>
@@ -2027,7 +3153,7 @@
       </w:rPr>
     </w:lvl>
   </w:abstractNum>
-  <w:abstractNum w:abstractNumId="9">
+  <w:abstractNum w:abstractNumId="10">
     <w:nsid w:val="3375481C"/>
     <w:multiLevelType w:val="singleLevel"/>
     <w:tmpl w:val="E6747DA6"/>
@@ -2047,7 +3173,7 @@
       </w:rPr>
     </w:lvl>
   </w:abstractNum>
-  <w:abstractNum w:abstractNumId="10">
+  <w:abstractNum w:abstractNumId="11">
     <w:nsid w:val="369D5471"/>
     <w:multiLevelType w:val="singleLevel"/>
     <w:tmpl w:val="04090001"/>
@@ -2067,7 +3193,7 @@
       </w:rPr>
     </w:lvl>
   </w:abstractNum>
-  <w:abstractNum w:abstractNumId="11">
+  <w:abstractNum w:abstractNumId="12">
     <w:nsid w:val="42B97F7B"/>
     <w:multiLevelType w:val="singleLevel"/>
     <w:tmpl w:val="04090001"/>
@@ -2087,7 +3213,7 @@
       </w:rPr>
     </w:lvl>
   </w:abstractNum>
-  <w:abstractNum w:abstractNumId="12">
+  <w:abstractNum w:abstractNumId="13">
     <w:nsid w:val="49E170D0"/>
     <w:multiLevelType w:val="singleLevel"/>
     <w:tmpl w:val="04090001"/>
@@ -2107,7 +3233,7 @@
       </w:rPr>
     </w:lvl>
   </w:abstractNum>
-  <w:abstractNum w:abstractNumId="13">
+  <w:abstractNum w:abstractNumId="14">
     <w:nsid w:val="4F64732B"/>
     <w:multiLevelType w:val="singleLevel"/>
     <w:tmpl w:val="04090001"/>
@@ -2127,7 +3253,7 @@
       </w:rPr>
     </w:lvl>
   </w:abstractNum>
-  <w:abstractNum w:abstractNumId="14">
+  <w:abstractNum w:abstractNumId="15">
     <w:nsid w:val="52DF734E"/>
     <w:multiLevelType w:val="singleLevel"/>
     <w:tmpl w:val="04090001"/>
@@ -2147,7 +3273,93 @@
       </w:rPr>
     </w:lvl>
   </w:abstractNum>
-  <w:abstractNum w:abstractNumId="15">
+  <w:abstractNum w:abstractNumId="16">
+    <w:nsid w:val="53524111"/>
+    <w:multiLevelType w:val="hybridMultilevel"/>
+    <w:tmpl w:val="DA9E9A02"/>
+    <w:lvl w:ilvl="0" w:tplc="2C0A000F">
+      <w:start w:val="1"/>
+      <w:numFmt w:val="decimal"/>
+      <w:lvlText w:val="%1."/>
+      <w:lvlJc w:val="left"/>
+      <w:pPr>
+        <w:ind w:left="720" w:hanging="360"/>
+      </w:pPr>
+    </w:lvl>
+    <w:lvl w:ilvl="1" w:tplc="2C0A0019" w:tentative="1">
+      <w:start w:val="1"/>
+      <w:numFmt w:val="lowerLetter"/>
+      <w:lvlText w:val="%2."/>
+      <w:lvlJc w:val="left"/>
+      <w:pPr>
+        <w:ind w:left="1440" w:hanging="360"/>
+      </w:pPr>
+    </w:lvl>
+    <w:lvl w:ilvl="2" w:tplc="2C0A001B" w:tentative="1">
+      <w:start w:val="1"/>
+      <w:numFmt w:val="lowerRoman"/>
+      <w:lvlText w:val="%3."/>
+      <w:lvlJc w:val="right"/>
+      <w:pPr>
+        <w:ind w:left="2160" w:hanging="180"/>
+      </w:pPr>
+    </w:lvl>
+    <w:lvl w:ilvl="3" w:tplc="2C0A000F" w:tentative="1">
+      <w:start w:val="1"/>
+      <w:numFmt w:val="decimal"/>
+      <w:lvlText w:val="%4."/>
+      <w:lvlJc w:val="left"/>
+      <w:pPr>
+        <w:ind w:left="2880" w:hanging="360"/>
+      </w:pPr>
+    </w:lvl>
+    <w:lvl w:ilvl="4" w:tplc="2C0A0019" w:tentative="1">
+      <w:start w:val="1"/>
+      <w:numFmt w:val="lowerLetter"/>
+      <w:lvlText w:val="%5."/>
+      <w:lvlJc w:val="left"/>
+      <w:pPr>
+        <w:ind w:left="3600" w:hanging="360"/>
+      </w:pPr>
+    </w:lvl>
+    <w:lvl w:ilvl="5" w:tplc="2C0A001B" w:tentative="1">
+      <w:start w:val="1"/>
+      <w:numFmt w:val="lowerRoman"/>
+      <w:lvlText w:val="%6."/>
+      <w:lvlJc w:val="right"/>
+      <w:pPr>
+        <w:ind w:left="4320" w:hanging="180"/>
+      </w:pPr>
+    </w:lvl>
+    <w:lvl w:ilvl="6" w:tplc="2C0A000F" w:tentative="1">
+      <w:start w:val="1"/>
+      <w:numFmt w:val="decimal"/>
+      <w:lvlText w:val="%7."/>
+      <w:lvlJc w:val="left"/>
+      <w:pPr>
+        <w:ind w:left="5040" w:hanging="360"/>
+      </w:pPr>
+    </w:lvl>
+    <w:lvl w:ilvl="7" w:tplc="2C0A0019" w:tentative="1">
+      <w:start w:val="1"/>
+      <w:numFmt w:val="lowerLetter"/>
+      <w:lvlText w:val="%8."/>
+      <w:lvlJc w:val="left"/>
+      <w:pPr>
+        <w:ind w:left="5760" w:hanging="360"/>
+      </w:pPr>
+    </w:lvl>
+    <w:lvl w:ilvl="8" w:tplc="2C0A001B" w:tentative="1">
+      <w:start w:val="1"/>
+      <w:numFmt w:val="lowerRoman"/>
+      <w:lvlText w:val="%9."/>
+      <w:lvlJc w:val="right"/>
+      <w:pPr>
+        <w:ind w:left="6480" w:hanging="180"/>
+      </w:pPr>
+    </w:lvl>
+  </w:abstractNum>
+  <w:abstractNum w:abstractNumId="17">
     <w:nsid w:val="67062271"/>
     <w:multiLevelType w:val="multilevel"/>
     <w:tmpl w:val="124EB9EA"/>
@@ -2261,7 +3473,7 @@
       </w:pPr>
     </w:lvl>
   </w:abstractNum>
-  <w:abstractNum w:abstractNumId="16">
+  <w:abstractNum w:abstractNumId="18">
     <w:nsid w:val="6D2F7D46"/>
     <w:multiLevelType w:val="singleLevel"/>
     <w:tmpl w:val="04090001"/>
@@ -2281,7 +3493,7 @@
       </w:rPr>
     </w:lvl>
   </w:abstractNum>
-  <w:abstractNum w:abstractNumId="17">
+  <w:abstractNum w:abstractNumId="19">
     <w:nsid w:val="71F21F2A"/>
     <w:multiLevelType w:val="singleLevel"/>
     <w:tmpl w:val="04090001"/>
@@ -2301,7 +3513,179 @@
       </w:rPr>
     </w:lvl>
   </w:abstractNum>
-  <w:abstractNum w:abstractNumId="18">
+  <w:abstractNum w:abstractNumId="20">
+    <w:nsid w:val="729055E3"/>
+    <w:multiLevelType w:val="hybridMultilevel"/>
+    <w:tmpl w:val="6D9447A2"/>
+    <w:lvl w:ilvl="0" w:tplc="2C0A000F">
+      <w:start w:val="1"/>
+      <w:numFmt w:val="decimal"/>
+      <w:lvlText w:val="%1."/>
+      <w:lvlJc w:val="left"/>
+      <w:pPr>
+        <w:ind w:left="1440" w:hanging="360"/>
+      </w:pPr>
+    </w:lvl>
+    <w:lvl w:ilvl="1" w:tplc="2C0A0019" w:tentative="1">
+      <w:start w:val="1"/>
+      <w:numFmt w:val="lowerLetter"/>
+      <w:lvlText w:val="%2."/>
+      <w:lvlJc w:val="left"/>
+      <w:pPr>
+        <w:ind w:left="2160" w:hanging="360"/>
+      </w:pPr>
+    </w:lvl>
+    <w:lvl w:ilvl="2" w:tplc="2C0A001B" w:tentative="1">
+      <w:start w:val="1"/>
+      <w:numFmt w:val="lowerRoman"/>
+      <w:lvlText w:val="%3."/>
+      <w:lvlJc w:val="right"/>
+      <w:pPr>
+        <w:ind w:left="2880" w:hanging="180"/>
+      </w:pPr>
+    </w:lvl>
+    <w:lvl w:ilvl="3" w:tplc="2C0A000F" w:tentative="1">
+      <w:start w:val="1"/>
+      <w:numFmt w:val="decimal"/>
+      <w:lvlText w:val="%4."/>
+      <w:lvlJc w:val="left"/>
+      <w:pPr>
+        <w:ind w:left="3600" w:hanging="360"/>
+      </w:pPr>
+    </w:lvl>
+    <w:lvl w:ilvl="4" w:tplc="2C0A0019" w:tentative="1">
+      <w:start w:val="1"/>
+      <w:numFmt w:val="lowerLetter"/>
+      <w:lvlText w:val="%5."/>
+      <w:lvlJc w:val="left"/>
+      <w:pPr>
+        <w:ind w:left="4320" w:hanging="360"/>
+      </w:pPr>
+    </w:lvl>
+    <w:lvl w:ilvl="5" w:tplc="2C0A001B" w:tentative="1">
+      <w:start w:val="1"/>
+      <w:numFmt w:val="lowerRoman"/>
+      <w:lvlText w:val="%6."/>
+      <w:lvlJc w:val="right"/>
+      <w:pPr>
+        <w:ind w:left="5040" w:hanging="180"/>
+      </w:pPr>
+    </w:lvl>
+    <w:lvl w:ilvl="6" w:tplc="2C0A000F" w:tentative="1">
+      <w:start w:val="1"/>
+      <w:numFmt w:val="decimal"/>
+      <w:lvlText w:val="%7."/>
+      <w:lvlJc w:val="left"/>
+      <w:pPr>
+        <w:ind w:left="5760" w:hanging="360"/>
+      </w:pPr>
+    </w:lvl>
+    <w:lvl w:ilvl="7" w:tplc="2C0A0019" w:tentative="1">
+      <w:start w:val="1"/>
+      <w:numFmt w:val="lowerLetter"/>
+      <w:lvlText w:val="%8."/>
+      <w:lvlJc w:val="left"/>
+      <w:pPr>
+        <w:ind w:left="6480" w:hanging="360"/>
+      </w:pPr>
+    </w:lvl>
+    <w:lvl w:ilvl="8" w:tplc="2C0A001B" w:tentative="1">
+      <w:start w:val="1"/>
+      <w:numFmt w:val="lowerRoman"/>
+      <w:lvlText w:val="%9."/>
+      <w:lvlJc w:val="right"/>
+      <w:pPr>
+        <w:ind w:left="7200" w:hanging="180"/>
+      </w:pPr>
+    </w:lvl>
+  </w:abstractNum>
+  <w:abstractNum w:abstractNumId="21">
+    <w:nsid w:val="730D15F2"/>
+    <w:multiLevelType w:val="hybridMultilevel"/>
+    <w:tmpl w:val="35E62990"/>
+    <w:lvl w:ilvl="0" w:tplc="2C0A000F">
+      <w:start w:val="1"/>
+      <w:numFmt w:val="decimal"/>
+      <w:lvlText w:val="%1."/>
+      <w:lvlJc w:val="left"/>
+      <w:pPr>
+        <w:ind w:left="720" w:hanging="360"/>
+      </w:pPr>
+    </w:lvl>
+    <w:lvl w:ilvl="1" w:tplc="2C0A0019" w:tentative="1">
+      <w:start w:val="1"/>
+      <w:numFmt w:val="lowerLetter"/>
+      <w:lvlText w:val="%2."/>
+      <w:lvlJc w:val="left"/>
+      <w:pPr>
+        <w:ind w:left="1440" w:hanging="360"/>
+      </w:pPr>
+    </w:lvl>
+    <w:lvl w:ilvl="2" w:tplc="2C0A001B" w:tentative="1">
+      <w:start w:val="1"/>
+      <w:numFmt w:val="lowerRoman"/>
+      <w:lvlText w:val="%3."/>
+      <w:lvlJc w:val="right"/>
+      <w:pPr>
+        <w:ind w:left="2160" w:hanging="180"/>
+      </w:pPr>
+    </w:lvl>
+    <w:lvl w:ilvl="3" w:tplc="2C0A000F" w:tentative="1">
+      <w:start w:val="1"/>
+      <w:numFmt w:val="decimal"/>
+      <w:lvlText w:val="%4."/>
+      <w:lvlJc w:val="left"/>
+      <w:pPr>
+        <w:ind w:left="2880" w:hanging="360"/>
+      </w:pPr>
+    </w:lvl>
+    <w:lvl w:ilvl="4" w:tplc="2C0A0019" w:tentative="1">
+      <w:start w:val="1"/>
+      <w:numFmt w:val="lowerLetter"/>
+      <w:lvlText w:val="%5."/>
+      <w:lvlJc w:val="left"/>
+      <w:pPr>
+        <w:ind w:left="3600" w:hanging="360"/>
+      </w:pPr>
+    </w:lvl>
+    <w:lvl w:ilvl="5" w:tplc="2C0A001B" w:tentative="1">
+      <w:start w:val="1"/>
+      <w:numFmt w:val="lowerRoman"/>
+      <w:lvlText w:val="%6."/>
+      <w:lvlJc w:val="right"/>
+      <w:pPr>
+        <w:ind w:left="4320" w:hanging="180"/>
+      </w:pPr>
+    </w:lvl>
+    <w:lvl w:ilvl="6" w:tplc="2C0A000F" w:tentative="1">
+      <w:start w:val="1"/>
+      <w:numFmt w:val="decimal"/>
+      <w:lvlText w:val="%7."/>
+      <w:lvlJc w:val="left"/>
+      <w:pPr>
+        <w:ind w:left="5040" w:hanging="360"/>
+      </w:pPr>
+    </w:lvl>
+    <w:lvl w:ilvl="7" w:tplc="2C0A0019" w:tentative="1">
+      <w:start w:val="1"/>
+      <w:numFmt w:val="lowerLetter"/>
+      <w:lvlText w:val="%8."/>
+      <w:lvlJc w:val="left"/>
+      <w:pPr>
+        <w:ind w:left="5760" w:hanging="360"/>
+      </w:pPr>
+    </w:lvl>
+    <w:lvl w:ilvl="8" w:tplc="2C0A001B" w:tentative="1">
+      <w:start w:val="1"/>
+      <w:numFmt w:val="lowerRoman"/>
+      <w:lvlText w:val="%9."/>
+      <w:lvlJc w:val="right"/>
+      <w:pPr>
+        <w:ind w:left="6480" w:hanging="180"/>
+      </w:pPr>
+    </w:lvl>
+  </w:abstractNum>
+  <w:abstractNum w:abstractNumId="22">
     <w:nsid w:val="743601FB"/>
     <w:multiLevelType w:val="singleLevel"/>
     <w:tmpl w:val="04090001"/>
@@ -2321,7 +3705,7 @@
       </w:rPr>
     </w:lvl>
   </w:abstractNum>
-  <w:abstractNum w:abstractNumId="19">
+  <w:abstractNum w:abstractNumId="23">
     <w:nsid w:val="756150CA"/>
     <w:multiLevelType w:val="singleLevel"/>
     <w:tmpl w:val="04090001"/>
@@ -2341,7 +3725,93 @@
       </w:rPr>
     </w:lvl>
   </w:abstractNum>
-  <w:abstractNum w:abstractNumId="20">
+  <w:abstractNum w:abstractNumId="24">
+    <w:nsid w:val="783F5D65"/>
+    <w:multiLevelType w:val="hybridMultilevel"/>
+    <w:tmpl w:val="4920DB98"/>
+    <w:lvl w:ilvl="0" w:tplc="2C0A000F">
+      <w:start w:val="1"/>
+      <w:numFmt w:val="decimal"/>
+      <w:lvlText w:val="%1."/>
+      <w:lvlJc w:val="left"/>
+      <w:pPr>
+        <w:ind w:left="720" w:hanging="360"/>
+      </w:pPr>
+    </w:lvl>
+    <w:lvl w:ilvl="1" w:tplc="2C0A0019" w:tentative="1">
+      <w:start w:val="1"/>
+      <w:numFmt w:val="lowerLetter"/>
+      <w:lvlText w:val="%2."/>
+      <w:lvlJc w:val="left"/>
+      <w:pPr>
+        <w:ind w:left="1440" w:hanging="360"/>
+      </w:pPr>
+    </w:lvl>
+    <w:lvl w:ilvl="2" w:tplc="2C0A001B" w:tentative="1">
+      <w:start w:val="1"/>
+      <w:numFmt w:val="lowerRoman"/>
+      <w:lvlText w:val="%3."/>
+      <w:lvlJc w:val="right"/>
+      <w:pPr>
+        <w:ind w:left="2160" w:hanging="180"/>
+      </w:pPr>
+    </w:lvl>
+    <w:lvl w:ilvl="3" w:tplc="2C0A000F" w:tentative="1">
+      <w:start w:val="1"/>
+      <w:numFmt w:val="decimal"/>
+      <w:lvlText w:val="%4."/>
+      <w:lvlJc w:val="left"/>
+      <w:pPr>
+        <w:ind w:left="2880" w:hanging="360"/>
+      </w:pPr>
+    </w:lvl>
+    <w:lvl w:ilvl="4" w:tplc="2C0A0019" w:tentative="1">
+      <w:start w:val="1"/>
+      <w:numFmt w:val="lowerLetter"/>
+      <w:lvlText w:val="%5."/>
+      <w:lvlJc w:val="left"/>
+      <w:pPr>
+        <w:ind w:left="3600" w:hanging="360"/>
+      </w:pPr>
+    </w:lvl>
+    <w:lvl w:ilvl="5" w:tplc="2C0A001B" w:tentative="1">
+      <w:start w:val="1"/>
+      <w:numFmt w:val="lowerRoman"/>
+      <w:lvlText w:val="%6."/>
+      <w:lvlJc w:val="right"/>
+      <w:pPr>
+        <w:ind w:left="4320" w:hanging="180"/>
+      </w:pPr>
+    </w:lvl>
+    <w:lvl w:ilvl="6" w:tplc="2C0A000F" w:tentative="1">
+      <w:start w:val="1"/>
+      <w:numFmt w:val="decimal"/>
+      <w:lvlText w:val="%7."/>
+      <w:lvlJc w:val="left"/>
+      <w:pPr>
+        <w:ind w:left="5040" w:hanging="360"/>
+      </w:pPr>
+    </w:lvl>
+    <w:lvl w:ilvl="7" w:tplc="2C0A0019" w:tentative="1">
+      <w:start w:val="1"/>
+      <w:numFmt w:val="lowerLetter"/>
+      <w:lvlText w:val="%8."/>
+      <w:lvlJc w:val="left"/>
+      <w:pPr>
+        <w:ind w:left="5760" w:hanging="360"/>
+      </w:pPr>
+    </w:lvl>
+    <w:lvl w:ilvl="8" w:tplc="2C0A001B" w:tentative="1">
+      <w:start w:val="1"/>
+      <w:numFmt w:val="lowerRoman"/>
+      <w:lvlText w:val="%9."/>
+      <w:lvlJc w:val="right"/>
+      <w:pPr>
+        <w:ind w:left="6480" w:hanging="180"/>
+      </w:pPr>
+    </w:lvl>
+  </w:abstractNum>
+  <w:abstractNum w:abstractNumId="25">
     <w:nsid w:val="7BE434D7"/>
     <w:multiLevelType w:val="singleLevel"/>
     <w:tmpl w:val="04090001"/>
@@ -2383,16 +3853,16 @@
     </w:lvlOverride>
   </w:num>
   <w:num w:numId="3">
-    <w:abstractNumId w:val="9"/>
+    <w:abstractNumId w:val="10"/>
   </w:num>
   <w:num w:numId="4">
-    <w:abstractNumId w:val="20"/>
+    <w:abstractNumId w:val="25"/>
   </w:num>
   <w:num w:numId="5">
-    <w:abstractNumId w:val="14"/>
+    <w:abstractNumId w:val="15"/>
   </w:num>
   <w:num w:numId="6">
-    <w:abstractNumId w:val="13"/>
+    <w:abstractNumId w:val="14"/>
   </w:num>
   <w:num w:numId="7">
     <w:abstractNumId w:val="1"/>
@@ -2415,46 +3885,61 @@
     <w:abstractNumId w:val="2"/>
   </w:num>
   <w:num w:numId="9">
-    <w:abstractNumId w:val="19"/>
+    <w:abstractNumId w:val="23"/>
   </w:num>
   <w:num w:numId="10">
     <w:abstractNumId w:val="3"/>
   </w:num>
   <w:num w:numId="11">
-    <w:abstractNumId w:val="10"/>
+    <w:abstractNumId w:val="11"/>
   </w:num>
   <w:num w:numId="12">
-    <w:abstractNumId w:val="8"/>
+    <w:abstractNumId w:val="9"/>
   </w:num>
   <w:num w:numId="13">
-    <w:abstractNumId w:val="18"/>
+    <w:abstractNumId w:val="22"/>
   </w:num>
   <w:num w:numId="14">
-    <w:abstractNumId w:val="7"/>
+    <w:abstractNumId w:val="8"/>
   </w:num>
   <w:num w:numId="15">
     <w:abstractNumId w:val="4"/>
   </w:num>
   <w:num w:numId="16">
-    <w:abstractNumId w:val="17"/>
+    <w:abstractNumId w:val="19"/>
   </w:num>
   <w:num w:numId="17">
-    <w:abstractNumId w:val="12"/>
+    <w:abstractNumId w:val="13"/>
   </w:num>
   <w:num w:numId="18">
     <w:abstractNumId w:val="5"/>
   </w:num>
   <w:num w:numId="19">
-    <w:abstractNumId w:val="11"/>
+    <w:abstractNumId w:val="12"/>
   </w:num>
   <w:num w:numId="20">
     <w:abstractNumId w:val="6"/>
   </w:num>
   <w:num w:numId="21">
+    <w:abstractNumId w:val="18"/>
+  </w:num>
+  <w:num w:numId="22">
+    <w:abstractNumId w:val="17"/>
+  </w:num>
+  <w:num w:numId="23">
+    <w:abstractNumId w:val="7"/>
+  </w:num>
+  <w:num w:numId="24">
+    <w:abstractNumId w:val="20"/>
+  </w:num>
+  <w:num w:numId="25">
     <w:abstractNumId w:val="16"/>
   </w:num>
-  <w:num w:numId="22">
-    <w:abstractNumId w:val="15"/>
+  <w:num w:numId="26">
+    <w:abstractNumId w:val="21"/>
+  </w:num>
+  <w:num w:numId="27">
+    <w:abstractNumId w:val="24"/>
   </w:num>
 </w:numbering>
 </file>
@@ -4242,7 +5727,7 @@
   <a:extraClrSchemeLst/>
   <a:extLst>
     <a:ext uri="{05A4C25C-085E-4340-85A3-A5531E510DB2}">
-      <thm15:themeFamily xmlns:thm15="http://schemas.microsoft.com/office/thememl/2012/main" xmlns="" name="Office Theme" id="{62F939B6-93AF-4DB8-9C6B-D6C7DFDC589F}" vid="{4A3C46E8-61CC-4603-A589-7422A47A8E4A}"/>
+      <thm15:themeFamily xmlns="" xmlns:thm15="http://schemas.microsoft.com/office/thememl/2012/main" name="Office Theme" id="{62F939B6-93AF-4DB8-9C6B-D6C7DFDC589F}" vid="{4A3C46E8-61CC-4603-A589-7422A47A8E4A}"/>
     </a:ext>
   </a:extLst>
 </a:theme>

</xml_diff>